<commit_message>
Added answers for Questions 9 and 10
</commit_message>
<xml_diff>
--- a/out/production/CS 220/Discussion-and-Analysis.docx
+++ b/out/production/CS 220/Discussion-and-Analysis.docx
@@ -832,19 +832,40 @@
         <w:t xml:space="preserve"> This allows the search for the target integer to have a runtime of 0(log(n)), as opposed to 0(n) for a sequential search. </w:t>
       </w:r>
       <w:r>
-        <w:t xml:space="preserve">Adding each node to the tree itself does have </w:t>
-      </w:r>
-      <w:r>
-        <w:t>greater than 0(n)</w:t>
-      </w:r>
-      <w:r>
-        <w:t xml:space="preserve"> runtime, however, since</w:t>
+        <w:t xml:space="preserve">Adding each node to the tree </w:t>
+      </w:r>
+      <w:r>
+        <w:t>has</w:t>
+      </w:r>
+      <w:r>
+        <w:t xml:space="preserve"> 0(n)</w:t>
+      </w:r>
+      <w:r>
+        <w:t xml:space="preserve"> runtime</w:t>
+      </w:r>
+      <w:r>
+        <w:t xml:space="preserve"> </w:t>
+      </w:r>
+      <w:r>
+        <w:t>since</w:t>
       </w:r>
       <w:r>
         <w:t xml:space="preserve"> adding each item to the binary search tree in the proper location requires </w:t>
       </w:r>
       <w:r>
-        <w:t>recursion (likely 0(n*log(n)) runtime because of the structure of the binary tree)</w:t>
+        <w:t xml:space="preserve">recursion </w:t>
+      </w:r>
+      <w:r>
+        <w:t xml:space="preserve">and Master’s Theorem gives us 0(n) </w:t>
+      </w:r>
+      <w:r>
+        <w:t>(</w:t>
+      </w:r>
+      <w:r>
+        <w:t>Source: Time Complexity</w:t>
+      </w:r>
+      <w:r>
+        <w:t>)</w:t>
       </w:r>
       <w:r>
         <w:t>.</w:t>
@@ -973,6 +994,52 @@
       <w:r>
         <w:tab/>
       </w:r>
+      <w:r>
+        <w:t>The program HW2Question7.java contains the code for this problem. To simplify the problem, we create an Interval class as a blueprint for the meeting time intervals. This class implements the Comparable interface, allowing us to compare intervals. The comparison works as follows: If a meeting falls entirely before another meeting, it is considered “less-than” the other meeting. If a meeting falls entirely after another meeting, it is considered “greater-than” the other meeting. If two meetings overlap at all, they are considered “equal.”</w:t>
+      </w:r>
+    </w:p>
+    <w:p>
+      <w:r>
+        <w:tab/>
+        <w:t xml:space="preserve">These comparison results allow us to leverage the functionality of the binary search tree to determine the necessary number of conference rooms. Each conference room is represented by a binary search tree. When attempting to add a meeting to the schedule using the addMeeting() method, we attempt to add the meeting to each binary search tree in our list of conference rooms. My implementation of the binary search tree throws an IllegalArgumentException whenever the element being added to the tree is “equal” to an existing element in the tree (compareTo() returns 0). Thus, we can use a try-catch statement to detect this error and determine if a meeting cannot fit in a particular conference room. </w:t>
+      </w:r>
+      <w:r>
+        <w:t xml:space="preserve">When a meeting does not fit in any existing conference rooms (or there are no </w:t>
+      </w:r>
+      <w:r>
+        <w:lastRenderedPageBreak/>
+        <w:t>conference rooms), the addMeeting() method creates a new conference room and adds the meeting to it. The return value of this method is 0 if the meeting fits in an existing room and 1 if a new room is required. Thus, we can take an ArrayList of Intervals and run each through the addMeeting() method, adding the result of the method to the room counter after each iteration to obtain the minimum number of rooms required.</w:t>
+      </w:r>
+    </w:p>
+    <w:p>
+      <w:r>
+        <w:tab/>
+        <w:t xml:space="preserve">The runtime complexity of this algorithm is </w:t>
+      </w:r>
+      <w:r>
+        <w:t>0(n</w:t>
+      </w:r>
+      <w:r>
+        <w:rPr>
+          <w:vertAlign w:val="superscript"/>
+        </w:rPr>
+        <w:t>2</w:t>
+      </w:r>
+      <w:r>
+        <w:t xml:space="preserve">). Adding a new node to the binary search tree uses recursion and </w:t>
+      </w:r>
+      <w:r>
+        <w:t>achieves 0(n) runtime by master’s theorem. Since we run this for each interval in the list of intervals, the total runtime complexity is 0(n</w:t>
+      </w:r>
+      <w:r>
+        <w:rPr>
+          <w:vertAlign w:val="superscript"/>
+        </w:rPr>
+        <w:t>2</w:t>
+      </w:r>
+      <w:r>
+        <w:t xml:space="preserve">). The space complexity would be 0(n), since each of the ArrayLists and the binary search trees have a space complexity of 0(n). </w:t>
+      </w:r>
     </w:p>
     <w:p/>
     <w:p>
@@ -980,8 +1047,73 @@
         <w:t>Verification:</w:t>
       </w:r>
     </w:p>
+    <w:p>
+      <w:r>
+        <w:tab/>
+        <w:t>We will verify the program using several test cases of input intervals that have overlapping and non-overlapping times. The program should print a message whenever a meeting does not fit in a particular room and then provide us with the total number of rooms needed.</w:t>
+      </w:r>
+    </w:p>
     <w:p/>
     <w:p>
+      <w:r>
+        <w:t xml:space="preserve">Input: </w:t>
+      </w:r>
+      <w:r>
+        <w:t>meetingTimes = {{7,10}, {2,4}, {0, 30}, {5, 10}, {15, 20}}</w:t>
+      </w:r>
+    </w:p>
+    <w:p>
+      <w:r>
+        <w:t>Output: Meeting [0, 30] does not fit in room 0</w:t>
+      </w:r>
+    </w:p>
+    <w:p>
+      <w:pPr>
+        <w:ind w:firstLine="720"/>
+      </w:pPr>
+      <w:r>
+        <w:t>Meeting [5, 10] does not fit in room 0</w:t>
+      </w:r>
+    </w:p>
+    <w:p>
+      <w:pPr>
+        <w:ind w:firstLine="720"/>
+      </w:pPr>
+      <w:r>
+        <w:t>Meeting [5, 10] does not fit in room 1</w:t>
+      </w:r>
+    </w:p>
+    <w:p>
+      <w:pPr>
+        <w:ind w:firstLine="720"/>
+      </w:pPr>
+      <w:r>
+        <w:t>Rooms required: 3</w:t>
+      </w:r>
+    </w:p>
+    <w:p>
+      <w:pPr>
+        <w:ind w:firstLine="720"/>
+      </w:pPr>
+    </w:p>
+    <w:p>
+      <w:r>
+        <w:t xml:space="preserve">Input: </w:t>
+      </w:r>
+      <w:r>
+        <w:t>meetingTimes = {{0,500}, {501,600}}</w:t>
+      </w:r>
+    </w:p>
+    <w:p>
+      <w:r>
+        <w:t xml:space="preserve">Output: </w:t>
+      </w:r>
+      <w:r>
+        <w:t>Rooms required: 1</w:t>
+      </w:r>
+    </w:p>
+    <w:p/>
+    <w:p>
       <w:pPr>
         <w:rPr>
           <w:sz w:val="24"/>
@@ -1018,14 +1150,95 @@
         <w:t>Discussion:</w:t>
       </w:r>
     </w:p>
+    <w:p>
+      <w:r>
+        <w:tab/>
+      </w:r>
+      <w:r>
+        <w:t xml:space="preserve">The program HW2Question8.java contains the code for this problem. In order to sort the elements in order from largest to smallest, we use a priority queue with a reversed comparator such that the largest key value is the highest priority. </w:t>
+      </w:r>
+      <w:r>
+        <w:t>We then add each integer in the array to the queue and then remove the largest elements before the kth largest using a for loop, and then print the kth largest element by removing it from the queue.</w:t>
+      </w:r>
+    </w:p>
+    <w:p>
+      <w:r>
+        <w:tab/>
+        <w:t xml:space="preserve">The runtime complexity for this algorithm is 0(n*log(n)). The priority queue is implemented using a heap, and returning the minimum element from a heap has a runtime complexity of 0(log(n)). Since we must do this until we find the kth largest element, the total runtime complexity is 0(n*log(n)). </w:t>
+      </w:r>
+      <w:r>
+        <w:lastRenderedPageBreak/>
+        <w:t xml:space="preserve">The space complexity of the algorithm is 0(n), since we only need to store each element from the array as a node in the heap. </w:t>
+      </w:r>
+    </w:p>
     <w:p/>
     <w:p>
       <w:r>
         <w:t>Verification:</w:t>
       </w:r>
     </w:p>
+    <w:p>
+      <w:r>
+        <w:tab/>
+        <w:t>We will verify the algorithm using several test cases with large and small positive and negative integers, different k values, and arrays with duplicate values. The program should always return the value of the kth largest element.</w:t>
+      </w:r>
+    </w:p>
     <w:p/>
     <w:p>
+      <w:r>
+        <w:t xml:space="preserve">Input: </w:t>
+      </w:r>
+      <w:r>
+        <w:t>nums = {3,2,1,5,6,4}</w:t>
+      </w:r>
+      <w:r>
+        <w:t>, k = 5</w:t>
+      </w:r>
+    </w:p>
+    <w:p>
+      <w:r>
+        <w:t xml:space="preserve">Output:  </w:t>
+      </w:r>
+      <w:r>
+        <w:t>2</w:t>
+      </w:r>
+    </w:p>
+    <w:p/>
+    <w:p>
+      <w:r>
+        <w:t xml:space="preserve">Input: </w:t>
+      </w:r>
+      <w:r>
+        <w:t>nums = {-4000, 3000, 2, -1, 7000, 406, 23}</w:t>
+      </w:r>
+      <w:r>
+        <w:t>, k = 3</w:t>
+      </w:r>
+    </w:p>
+    <w:p>
+      <w:r>
+        <w:t>Output: 406</w:t>
+      </w:r>
+    </w:p>
+    <w:p/>
+    <w:p>
+      <w:r>
+        <w:t xml:space="preserve">Input: </w:t>
+      </w:r>
+      <w:r>
+        <w:t>nums = {-40, 35, 2, -1, 78, 406, 78, 78, 23}</w:t>
+      </w:r>
+      <w:r>
+        <w:t>, k = 7</w:t>
+      </w:r>
+    </w:p>
+    <w:p>
+      <w:r>
+        <w:t>Output: 2</w:t>
+      </w:r>
+    </w:p>
+    <w:p/>
+    <w:p>
       <w:pPr>
         <w:rPr>
           <w:sz w:val="24"/>
@@ -1059,61 +1272,373 @@
     </w:p>
     <w:p>
       <w:r>
+        <w:t>Discussion:</w:t>
+      </w:r>
+    </w:p>
+    <w:p>
+      <w:r>
+        <w:tab/>
+      </w:r>
+      <w:r>
+        <w:t xml:space="preserve">The program HW2Question9.java contains the code for this problem. To find all of the values in the tree that are between the lower and upper bounds (inclusive), </w:t>
+      </w:r>
+      <w:r>
+        <w:t>we run a for-loop from the lower bound to the upper bound and on each iteration call the search() method of the binary search tree. If it returns true, we add that value to the sum. This gives us a final sum of all the values between the bounds that exist in the tree.</w:t>
+      </w:r>
+    </w:p>
+    <w:p>
+      <w:r>
+        <w:tab/>
+        <w:t xml:space="preserve">The runtime complexity for this algorithm is 0(n*log(n)). Searching for a value in the binary search tree has runtime 0(log(n)), and we do this for each value in the interval. The space complexity is 0(n) since we simply store </w:t>
+      </w:r>
+      <w:r>
+        <w:t>all</w:t>
+      </w:r>
+      <w:r>
+        <w:t xml:space="preserve"> the values in the binary search tree. </w:t>
+      </w:r>
+    </w:p>
+    <w:p/>
+    <w:p>
+      <w:r>
+        <w:t>Verification:</w:t>
+      </w:r>
+    </w:p>
+    <w:p>
+      <w:r>
+        <w:tab/>
+        <w:t>To verify this algorithm, we test several binary search trees with different upper and lower bounds. The program should correctly return the sum of all the values in the interval.</w:t>
+      </w:r>
+    </w:p>
+    <w:p/>
+    <w:p>
+      <w:r>
         <w:lastRenderedPageBreak/>
+        <w:t xml:space="preserve">Input: </w:t>
+      </w:r>
+      <w:r>
+        <w:t>root = {10, 5, 15, 3, 7, null, 18}</w:t>
+      </w:r>
+      <w:r>
+        <w:t>, low = 7, high = 15</w:t>
+      </w:r>
+    </w:p>
+    <w:p>
+      <w:r>
+        <w:t>Output: Sum: 32</w:t>
+      </w:r>
+    </w:p>
+    <w:p/>
+    <w:p>
+      <w:r>
+        <w:t xml:space="preserve">Input: </w:t>
+      </w:r>
+      <w:r>
+        <w:t>root = {10, 5, 15, 3, 7, null, 18}</w:t>
+      </w:r>
+      <w:r>
+        <w:t>, low = 1, high = 14</w:t>
+      </w:r>
+    </w:p>
+    <w:p>
+      <w:r>
+        <w:t>Output: Sum: 25</w:t>
+      </w:r>
+    </w:p>
+    <w:p/>
+    <w:p>
+      <w:r>
+        <w:t xml:space="preserve">Input: </w:t>
+      </w:r>
+      <w:r>
+        <w:t>root = {10, 5, 15, 3, 7, 13, 18, -3, 4, null, 8, 11}</w:t>
+      </w:r>
+      <w:r>
+        <w:t>, low = 5, high = 13</w:t>
+      </w:r>
+    </w:p>
+    <w:p>
+      <w:r>
+        <w:t>Output: Sum: 54</w:t>
+      </w:r>
+    </w:p>
+    <w:p/>
+    <w:p>
+      <w:r>
+        <w:t xml:space="preserve">Input: </w:t>
+      </w:r>
+      <w:r>
+        <w:t>root = {10, 5, 15, 3, 7, 13, 18, -3, 4, null, 8, 11}</w:t>
+      </w:r>
+      <w:r>
+        <w:t>, low = 15, high = 18</w:t>
+      </w:r>
+    </w:p>
+    <w:p>
+      <w:r>
+        <w:t>Output: Sum: 33</w:t>
+      </w:r>
+    </w:p>
+    <w:p/>
+    <w:p>
+      <w:pPr>
+        <w:rPr>
+          <w:sz w:val="24"/>
+          <w:szCs w:val="24"/>
+        </w:rPr>
+      </w:pPr>
+      <w:r>
+        <w:rPr>
+          <w:sz w:val="24"/>
+          <w:szCs w:val="24"/>
+          <w:u w:val="single"/>
+        </w:rPr>
+        <w:t xml:space="preserve">Question </w:t>
+      </w:r>
+      <w:r>
+        <w:rPr>
+          <w:sz w:val="24"/>
+          <w:szCs w:val="24"/>
+          <w:u w:val="single"/>
+        </w:rPr>
+        <w:t>10</w:t>
+      </w:r>
+      <w:r>
+        <w:rPr>
+          <w:sz w:val="24"/>
+          <w:szCs w:val="24"/>
+          <w:u w:val="single"/>
+        </w:rPr>
+        <w:t>:</w:t>
+      </w:r>
+    </w:p>
+    <w:p>
+      <w:r>
         <w:t>Discussion:</w:t>
       </w:r>
     </w:p>
+    <w:p>
+      <w:r>
+        <w:tab/>
+      </w:r>
+      <w:r>
+        <w:t xml:space="preserve">The program HW2Question10.java contains the code for this problem. </w:t>
+      </w:r>
+      <w:r>
+        <w:t xml:space="preserve">To find a valid pair of integers in the array that add up to target, the program uses the method sumTarget(), which takes the list of numbers and the target as parameters. The method first stores all of the values in the list in a new binary search tree. Then, for each number in the list, it computes the difference between that number and the target and searches the binary search tree for that difference, ensuring that if it does exist, its index is not the same as the index of the original number (we cannot use the same number twice). If it finds a valid pair, it prints the indices of the two numbers that add up to the target. </w:t>
+      </w:r>
+      <w:r>
+        <w:t>Otherwise, it informs the user that no such pair of numbers exists.</w:t>
+      </w:r>
+    </w:p>
+    <w:p>
+      <w:r>
+        <w:tab/>
+        <w:t>The runtime complexity of this algorithm is 0(n*log(n)). The for-loop in the sumTarget() method runs once for each item in the list of numbers, and for each item, searching the binary tree has a runtime of 0(log(n)). Therefore, the total runtime complexity is 0(n*log(n)). The space complexity of this algorithm is 0(n) since both the ArrayList</w:t>
+      </w:r>
+      <w:r>
+        <w:t xml:space="preserve"> </w:t>
+      </w:r>
+      <w:r>
+        <w:t xml:space="preserve">and the binary search tree have 0(n) space complexity. </w:t>
+      </w:r>
+    </w:p>
+    <w:p>
+      <w:r>
+        <w:tab/>
+        <w:t xml:space="preserve">The only issue with this algorithm is that because it uses a binary search tree, our list of numbers cannot contain any duplicates. A different algorithm that would solve this problem would use the same outer for-loop over the list of numbers and still compute the difference between each number and the target, but instead of using a binary tree, we use the indexOf() method of the ArrayList. </w:t>
+      </w:r>
+      <w:r>
+        <w:t xml:space="preserve">By checking that the index of the difference is not -1 in the list and that it is not equal to the index of the original number, we are able to find the pair of numbers even if there are duplicate values. </w:t>
+      </w:r>
+      <w:r>
+        <w:t>This algorithm would have a runtime complexity of 0(n</w:t>
+      </w:r>
+      <w:r>
+        <w:rPr>
+          <w:vertAlign w:val="superscript"/>
+        </w:rPr>
+        <w:t>2</w:t>
+      </w:r>
+      <w:r>
+        <w:t>), however, so I chose to implement the binary search tree solution.</w:t>
+      </w:r>
+    </w:p>
     <w:p/>
     <w:p>
       <w:r>
+        <w:lastRenderedPageBreak/>
         <w:t>Verification:</w:t>
       </w:r>
     </w:p>
+    <w:p>
+      <w:r>
+        <w:tab/>
+        <w:t>To verify this algorithm, we will use several test cases with positive and negative numbers, both large and small. The program should always return the indices of the two values that add up to the target.</w:t>
+      </w:r>
+    </w:p>
     <w:p/>
     <w:p>
-      <w:pPr>
-        <w:rPr>
-          <w:sz w:val="24"/>
-          <w:szCs w:val="24"/>
-        </w:rPr>
-      </w:pPr>
-      <w:r>
-        <w:rPr>
-          <w:sz w:val="24"/>
-          <w:szCs w:val="24"/>
-          <w:u w:val="single"/>
-        </w:rPr>
-        <w:t xml:space="preserve">Question </w:t>
-      </w:r>
-      <w:r>
-        <w:rPr>
-          <w:sz w:val="24"/>
-          <w:szCs w:val="24"/>
-          <w:u w:val="single"/>
-        </w:rPr>
-        <w:t>10</w:t>
-      </w:r>
-      <w:r>
-        <w:rPr>
-          <w:sz w:val="24"/>
-          <w:szCs w:val="24"/>
-          <w:u w:val="single"/>
-        </w:rPr>
-        <w:t>:</w:t>
-      </w:r>
-    </w:p>
-    <w:p>
-      <w:r>
-        <w:t>Discussion:</w:t>
+      <w:r>
+        <w:t xml:space="preserve">Input: </w:t>
+      </w:r>
+      <w:r>
+        <w:t>nums = {2,7,11,15}</w:t>
+      </w:r>
+      <w:r>
+        <w:t>, target = 9</w:t>
+      </w:r>
+    </w:p>
+    <w:p>
+      <w:r>
+        <w:t xml:space="preserve">Output: </w:t>
+      </w:r>
+      <w:r>
+        <w:t>[0,1]</w:t>
       </w:r>
     </w:p>
     <w:p/>
     <w:p>
       <w:r>
-        <w:t>Verification:</w:t>
+        <w:t xml:space="preserve">Input: </w:t>
+      </w:r>
+      <w:r>
+        <w:t>nums = {-3,6,23,4}</w:t>
+      </w:r>
+      <w:r>
+        <w:t>, target = 20</w:t>
+      </w:r>
+    </w:p>
+    <w:p>
+      <w:r>
+        <w:t xml:space="preserve">Output: </w:t>
+      </w:r>
+      <w:r>
+        <w:t>[0,2]</w:t>
       </w:r>
     </w:p>
     <w:p/>
+    <w:p>
+      <w:r>
+        <w:t xml:space="preserve">Input: </w:t>
+      </w:r>
+      <w:r>
+        <w:t>nums = {-95712,5812,481923,-589183}</w:t>
+      </w:r>
+      <w:r>
+        <w:t>, target = -107260</w:t>
+      </w:r>
+    </w:p>
+    <w:p>
+      <w:r>
+        <w:t xml:space="preserve">Output: </w:t>
+      </w:r>
+      <w:r>
+        <w:t>[2,3]</w:t>
+      </w:r>
+    </w:p>
+    <w:p/>
+    <w:p>
+      <w:r>
+        <w:t xml:space="preserve">Input: </w:t>
+      </w:r>
+      <w:r>
+        <w:t>nums = {-95712,5812,0,-589183}</w:t>
+      </w:r>
+      <w:r>
+        <w:t>, target = -107260</w:t>
+      </w:r>
+    </w:p>
+    <w:p>
+      <w:r>
+        <w:t xml:space="preserve">Output: </w:t>
+      </w:r>
+      <w:r>
+        <w:t>No such pair exists.</w:t>
+      </w:r>
+    </w:p>
+    <w:p>
+      <w:r>
+        <w:br w:type="page"/>
+      </w:r>
+    </w:p>
+    <w:p>
+      <w:pPr>
+        <w:spacing w:line="480" w:lineRule="auto"/>
+        <w:ind w:left="720" w:hanging="720"/>
+        <w:jc w:val="center"/>
+        <w:rPr>
+          <w:rFonts w:ascii="Times New Roman" w:hAnsi="Times New Roman" w:cs="Times New Roman"/>
+          <w:sz w:val="24"/>
+          <w:szCs w:val="24"/>
+        </w:rPr>
+      </w:pPr>
+      <w:r>
+        <w:rPr>
+          <w:rFonts w:ascii="Times New Roman" w:hAnsi="Times New Roman" w:cs="Times New Roman"/>
+          <w:sz w:val="24"/>
+          <w:szCs w:val="24"/>
+        </w:rPr>
+        <w:lastRenderedPageBreak/>
+        <w:t>Works Cited</w:t>
+      </w:r>
+    </w:p>
+    <w:p>
+      <w:pPr>
+        <w:spacing w:line="480" w:lineRule="auto"/>
+        <w:ind w:left="720" w:hanging="720"/>
+        <w:rPr>
+          <w:rFonts w:ascii="Times New Roman" w:hAnsi="Times New Roman" w:cs="Times New Roman"/>
+          <w:sz w:val="24"/>
+          <w:szCs w:val="24"/>
+        </w:rPr>
+      </w:pPr>
+      <w:r>
+        <w:rPr>
+          <w:rFonts w:ascii="Times New Roman" w:hAnsi="Times New Roman" w:cs="Times New Roman"/>
+          <w:sz w:val="24"/>
+          <w:szCs w:val="24"/>
+        </w:rPr>
+        <w:t xml:space="preserve">“Time Complexity of Recursive Functions [Master Theorem].” </w:t>
+      </w:r>
+      <w:r>
+        <w:rPr>
+          <w:rFonts w:ascii="Times New Roman" w:hAnsi="Times New Roman" w:cs="Times New Roman"/>
+          <w:i/>
+          <w:iCs/>
+          <w:sz w:val="24"/>
+          <w:szCs w:val="24"/>
+        </w:rPr>
+        <w:t>Algorithms to Go</w:t>
+      </w:r>
+      <w:r>
+        <w:rPr>
+          <w:rFonts w:ascii="Times New Roman" w:hAnsi="Times New Roman" w:cs="Times New Roman"/>
+          <w:sz w:val="24"/>
+          <w:szCs w:val="24"/>
+        </w:rPr>
+        <w:t xml:space="preserve">, Yourbasic, </w:t>
+      </w:r>
+      <w:hyperlink r:id="rId5" w:history="1">
+        <w:r>
+          <w:rPr>
+            <w:rStyle w:val="Hyperlink"/>
+            <w:rFonts w:ascii="Times New Roman" w:hAnsi="Times New Roman" w:cs="Times New Roman"/>
+            <w:sz w:val="24"/>
+            <w:szCs w:val="24"/>
+          </w:rPr>
+          <w:t>https://yourbasic.org/algorithms/time-complexity-recursive-functions/</w:t>
+        </w:r>
+      </w:hyperlink>
+      <w:r>
+        <w:rPr>
+          <w:rFonts w:ascii="Times New Roman" w:hAnsi="Times New Roman" w:cs="Times New Roman"/>
+          <w:sz w:val="24"/>
+          <w:szCs w:val="24"/>
+        </w:rPr>
+        <w:t>. Accessed 13 March 2023.</w:t>
+      </w:r>
+    </w:p>
     <w:sectPr>
       <w:pgSz w:w="12240" w:h="15840"/>
       <w:pgMar w:top="1440" w:right="1440" w:bottom="1440" w:left="1440" w:header="720" w:footer="720" w:gutter="0"/>
@@ -1751,6 +2276,39 @@
       <w:contextualSpacing/>
     </w:pPr>
   </w:style>
+  <w:style w:type="paragraph" w:styleId="Revision">
+    <w:name w:val="Revision"/>
+    <w:hidden/>
+    <w:uiPriority w:val="99"/>
+    <w:semiHidden/>
+    <w:rsid w:val="0002392E"/>
+    <w:pPr>
+      <w:spacing w:after="0" w:line="240" w:lineRule="auto"/>
+    </w:pPr>
+  </w:style>
+  <w:style w:type="character" w:styleId="Hyperlink">
+    <w:name w:val="Hyperlink"/>
+    <w:basedOn w:val="DefaultParagraphFont"/>
+    <w:uiPriority w:val="99"/>
+    <w:unhideWhenUsed/>
+    <w:rsid w:val="0002392E"/>
+    <w:rPr>
+      <w:color w:val="0563C1" w:themeColor="hyperlink"/>
+      <w:u w:val="single"/>
+    </w:rPr>
+  </w:style>
+  <w:style w:type="character" w:styleId="UnresolvedMention">
+    <w:name w:val="Unresolved Mention"/>
+    <w:basedOn w:val="DefaultParagraphFont"/>
+    <w:uiPriority w:val="99"/>
+    <w:semiHidden/>
+    <w:unhideWhenUsed/>
+    <w:rsid w:val="0002392E"/>
+    <w:rPr>
+      <w:color w:val="605E5C"/>
+      <w:shd w:val="clear" w:color="auto" w:fill="E1DFDD"/>
+    </w:rPr>
+  </w:style>
 </w:styles>
 </file>
 

</xml_diff>